<commit_message>
Added the very basics for tcp
</commit_message>
<xml_diff>
--- a/Documents/Notes/notes.docx
+++ b/Documents/Notes/notes.docx
@@ -161,30 +161,401 @@
         <w:rPr>
           <w:lang w:val="en-US"/>
         </w:rPr>
-        <w:t>Image (e.</w:t>
-      </w:r>
-      <w:proofErr w:type="gramStart"/>
-      <w:r>
-        <w:rPr>
-          <w:lang w:val="en-US"/>
-        </w:rPr>
-        <w:t>g.,</w:t>
-      </w:r>
-      <w:proofErr w:type="gramEnd"/>
+        <w:t>Image (e.g., :-) )</w:t>
+      </w:r>
+    </w:p>
+    <w:p>
+      <w:pPr>
+        <w:pStyle w:val="KeinLeerraum"/>
+        <w:numPr>
+          <w:ilvl w:val="0"/>
+          <w:numId w:val="3"/>
+        </w:numPr>
+        <w:rPr>
+          <w:lang w:val="en-US"/>
+        </w:rPr>
+      </w:pPr>
+      <w:r>
+        <w:rPr>
+          <w:lang w:val="en-US"/>
+        </w:rPr>
+        <w:t>Elo</w:t>
+      </w:r>
+    </w:p>
+    <w:p>
+      <w:pPr>
+        <w:pStyle w:val="KeinLeerraum"/>
+        <w:numPr>
+          <w:ilvl w:val="0"/>
+          <w:numId w:val="3"/>
+        </w:numPr>
+        <w:rPr>
+          <w:lang w:val="en-US"/>
+        </w:rPr>
+      </w:pPr>
+      <w:r>
+        <w:rPr>
+          <w:lang w:val="en-US"/>
+        </w:rPr>
+        <w:t>Token</w:t>
+      </w:r>
+    </w:p>
+    <w:p>
+      <w:pPr>
+        <w:pStyle w:val="KeinLeerraum"/>
+        <w:rPr>
+          <w:lang w:val="en-US"/>
+        </w:rPr>
+      </w:pPr>
+    </w:p>
+    <w:p>
+      <w:pPr>
+        <w:pStyle w:val="KeinLeerraum"/>
+        <w:rPr>
+          <w:lang w:val="en-US"/>
+        </w:rPr>
+      </w:pPr>
+    </w:p>
+    <w:p>
+      <w:pPr>
+        <w:pStyle w:val="KeinLeerraum"/>
+        <w:rPr>
+          <w:lang w:val="en-US"/>
+        </w:rPr>
+      </w:pPr>
+      <w:r>
+        <w:rPr>
+          <w:lang w:val="en-US"/>
+        </w:rPr>
+        <w:t>Things a user can do/has</w:t>
+      </w:r>
+      <w:r>
+        <w:rPr>
+          <w:lang w:val="en-US"/>
+        </w:rPr>
+        <w:t>:</w:t>
+      </w:r>
+    </w:p>
+    <w:p>
+      <w:pPr>
+        <w:pStyle w:val="KeinLeerraum"/>
+        <w:numPr>
+          <w:ilvl w:val="0"/>
+          <w:numId w:val="3"/>
+        </w:numPr>
+        <w:rPr>
+          <w:lang w:val="en-US"/>
+        </w:rPr>
+      </w:pPr>
+      <w:r>
+        <w:rPr>
+          <w:lang w:val="en-US"/>
+        </w:rPr>
+        <w:t>Register and logi</w:t>
+      </w:r>
+      <w:r>
+        <w:rPr>
+          <w:lang w:val="en-US"/>
+        </w:rPr>
+        <w:t>n</w:t>
+      </w:r>
+      <w:r>
+        <w:rPr>
+          <w:lang w:val="en-US"/>
+        </w:rPr>
+        <w:br/>
+      </w:r>
+    </w:p>
+    <w:p>
+      <w:pPr>
+        <w:pStyle w:val="KeinLeerraum"/>
+        <w:numPr>
+          <w:ilvl w:val="0"/>
+          <w:numId w:val="3"/>
+        </w:numPr>
+        <w:rPr>
+          <w:lang w:val="en-US"/>
+        </w:rPr>
+      </w:pPr>
+      <w:r>
+        <w:rPr>
+          <w:lang w:val="en-US"/>
+        </w:rPr>
+        <w:t>Edit Profile</w:t>
+      </w:r>
+      <w:r>
+        <w:rPr>
+          <w:lang w:val="en-US"/>
+        </w:rPr>
+        <w:br/>
+      </w:r>
+    </w:p>
+    <w:p>
+      <w:pPr>
+        <w:pStyle w:val="KeinLeerraum"/>
+        <w:numPr>
+          <w:ilvl w:val="0"/>
+          <w:numId w:val="3"/>
+        </w:numPr>
+        <w:rPr>
+          <w:lang w:val="en-US"/>
+        </w:rPr>
+      </w:pPr>
+      <w:r>
+        <w:rPr>
+          <w:lang w:val="en-US"/>
+        </w:rPr>
+        <w:t>S</w:t>
+      </w:r>
+      <w:r>
+        <w:rPr>
+          <w:lang w:val="en-US"/>
+        </w:rPr>
+        <w:t>tats</w:t>
+      </w:r>
+    </w:p>
+    <w:p>
+      <w:pPr>
+        <w:pStyle w:val="KeinLeerraum"/>
+        <w:numPr>
+          <w:ilvl w:val="1"/>
+          <w:numId w:val="3"/>
+        </w:numPr>
+        <w:rPr>
+          <w:lang w:val="en-US"/>
+        </w:rPr>
+      </w:pPr>
+      <w:r>
+        <w:rPr>
+          <w:lang w:val="en-US"/>
+        </w:rPr>
+        <w:t>Returns ELO</w:t>
+      </w:r>
+    </w:p>
+    <w:p>
+      <w:pPr>
+        <w:pStyle w:val="KeinLeerraum"/>
+        <w:numPr>
+          <w:ilvl w:val="1"/>
+          <w:numId w:val="3"/>
+        </w:numPr>
+        <w:rPr>
+          <w:lang w:val="en-US"/>
+        </w:rPr>
+      </w:pPr>
+      <w:r>
+        <w:rPr>
+          <w:lang w:val="en-US"/>
+        </w:rPr>
+        <w:t>Total amount of pushups</w:t>
+      </w:r>
+      <w:r>
+        <w:rPr>
+          <w:lang w:val="en-US"/>
+        </w:rPr>
+        <w:br/>
+      </w:r>
+    </w:p>
+    <w:p>
+      <w:pPr>
+        <w:pStyle w:val="KeinLeerraum"/>
+        <w:numPr>
+          <w:ilvl w:val="0"/>
+          <w:numId w:val="3"/>
+        </w:numPr>
+        <w:rPr>
+          <w:lang w:val="en-US"/>
+        </w:rPr>
+      </w:pPr>
+      <w:r>
+        <w:rPr>
+          <w:lang w:val="en-US"/>
+        </w:rPr>
+        <w:t>Scoreboard</w:t>
+      </w:r>
+    </w:p>
+    <w:p>
+      <w:pPr>
+        <w:pStyle w:val="KeinLeerraum"/>
+        <w:numPr>
+          <w:ilvl w:val="1"/>
+          <w:numId w:val="3"/>
+        </w:numPr>
+        <w:rPr>
+          <w:lang w:val="en-US"/>
+        </w:rPr>
+      </w:pPr>
+      <w:r>
+        <w:rPr>
+          <w:lang w:val="en-US"/>
+        </w:rPr>
+        <w:t>ELO of all users</w:t>
+      </w:r>
+    </w:p>
+    <w:p>
+      <w:pPr>
+        <w:pStyle w:val="KeinLeerraum"/>
+        <w:numPr>
+          <w:ilvl w:val="1"/>
+          <w:numId w:val="3"/>
+        </w:numPr>
+        <w:rPr>
+          <w:lang w:val="en-US"/>
+        </w:rPr>
+      </w:pPr>
+      <w:r>
+        <w:rPr>
+          <w:lang w:val="en-US"/>
+        </w:rPr>
+        <w:t>Total amount of reps of all users</w:t>
+      </w:r>
+      <w:r>
+        <w:rPr>
+          <w:lang w:val="en-US"/>
+        </w:rPr>
+        <w:br/>
+      </w:r>
+    </w:p>
+    <w:p>
+      <w:pPr>
+        <w:pStyle w:val="KeinLeerraum"/>
+        <w:numPr>
+          <w:ilvl w:val="0"/>
+          <w:numId w:val="3"/>
+        </w:numPr>
+        <w:rPr>
+          <w:lang w:val="en-US"/>
+        </w:rPr>
+      </w:pPr>
+      <w:r>
+        <w:rPr>
+          <w:lang w:val="en-US"/>
+        </w:rPr>
+        <w:t>History</w:t>
+      </w:r>
       <w:r>
         <w:rPr>
           <w:lang w:val="en-US"/>
         </w:rPr>
         <w:t xml:space="preserve"> </w:t>
       </w:r>
-      <w:proofErr w:type="gramStart"/>
-      <w:r>
-        <w:rPr>
-          <w:lang w:val="en-US"/>
-        </w:rPr>
-        <w:t>:-) )</w:t>
-      </w:r>
-      <w:proofErr w:type="gramEnd"/>
+    </w:p>
+    <w:p>
+      <w:pPr>
+        <w:pStyle w:val="KeinLeerraum"/>
+        <w:numPr>
+          <w:ilvl w:val="1"/>
+          <w:numId w:val="3"/>
+        </w:numPr>
+        <w:rPr>
+          <w:lang w:val="en-US"/>
+        </w:rPr>
+      </w:pPr>
+      <w:r>
+        <w:rPr>
+          <w:lang w:val="en-US"/>
+        </w:rPr>
+        <w:t xml:space="preserve">consists of </w:t>
+      </w:r>
+    </w:p>
+    <w:p>
+      <w:pPr>
+        <w:pStyle w:val="KeinLeerraum"/>
+        <w:numPr>
+          <w:ilvl w:val="2"/>
+          <w:numId w:val="3"/>
+        </w:numPr>
+        <w:rPr>
+          <w:lang w:val="en-US"/>
+        </w:rPr>
+      </w:pPr>
+      <w:r>
+        <w:rPr>
+          <w:lang w:val="en-US"/>
+        </w:rPr>
+        <w:t>(exercise) name?</w:t>
+      </w:r>
+    </w:p>
+    <w:p>
+      <w:pPr>
+        <w:pStyle w:val="KeinLeerraum"/>
+        <w:numPr>
+          <w:ilvl w:val="2"/>
+          <w:numId w:val="3"/>
+        </w:numPr>
+        <w:rPr>
+          <w:lang w:val="en-US"/>
+        </w:rPr>
+      </w:pPr>
+      <w:r>
+        <w:rPr>
+          <w:lang w:val="en-US"/>
+        </w:rPr>
+        <w:t xml:space="preserve">count </w:t>
+      </w:r>
+    </w:p>
+    <w:p>
+      <w:pPr>
+        <w:pStyle w:val="KeinLeerraum"/>
+        <w:numPr>
+          <w:ilvl w:val="2"/>
+          <w:numId w:val="3"/>
+        </w:numPr>
+        <w:rPr>
+          <w:lang w:val="en-US"/>
+        </w:rPr>
+      </w:pPr>
+      <w:r>
+        <w:rPr>
+          <w:lang w:val="en-US"/>
+        </w:rPr>
+        <w:t>duration of exercise</w:t>
+      </w:r>
+    </w:p>
+    <w:p>
+      <w:pPr>
+        <w:pStyle w:val="KeinLeerraum"/>
+        <w:numPr>
+          <w:ilvl w:val="1"/>
+          <w:numId w:val="3"/>
+        </w:numPr>
+        <w:rPr>
+          <w:lang w:val="en-US"/>
+        </w:rPr>
+      </w:pPr>
+      <w:r>
+        <w:rPr>
+          <w:lang w:val="en-US"/>
+        </w:rPr>
+        <w:t>Can have multiple push-up-record-entries, further can be added after training</w:t>
+      </w:r>
+    </w:p>
+    <w:p>
+      <w:pPr>
+        <w:pStyle w:val="KeinLeerraum"/>
+        <w:numPr>
+          <w:ilvl w:val="1"/>
+          <w:numId w:val="3"/>
+        </w:numPr>
+        <w:rPr>
+          <w:lang w:val="en-US"/>
+        </w:rPr>
+      </w:pPr>
+      <w:r>
+        <w:rPr>
+          <w:lang w:val="en-US"/>
+        </w:rPr>
+        <w:t>Each entry starts a tournament</w:t>
+      </w:r>
+    </w:p>
+    <w:p>
+      <w:pPr>
+        <w:pStyle w:val="KeinLeerraum"/>
+        <w:ind w:left="720"/>
+        <w:rPr>
+          <w:lang w:val="en-US"/>
+        </w:rPr>
+      </w:pPr>
     </w:p>
     <w:p>
       <w:pPr>
@@ -201,139 +572,13 @@
         <w:rPr>
           <w:lang w:val="en-US"/>
         </w:rPr>
-        <w:t>Elo</w:t>
-      </w:r>
-    </w:p>
-    <w:p>
-      <w:pPr>
-        <w:pStyle w:val="KeinLeerraum"/>
-        <w:numPr>
-          <w:ilvl w:val="0"/>
-          <w:numId w:val="3"/>
-        </w:numPr>
-        <w:rPr>
-          <w:lang w:val="en-US"/>
-        </w:rPr>
-      </w:pPr>
-      <w:r>
-        <w:rPr>
-          <w:lang w:val="en-US"/>
-        </w:rPr>
-        <w:t>Token</w:t>
-      </w:r>
-    </w:p>
-    <w:p>
-      <w:pPr>
-        <w:pStyle w:val="KeinLeerraum"/>
-        <w:rPr>
-          <w:lang w:val="en-US"/>
-        </w:rPr>
-      </w:pPr>
-    </w:p>
-    <w:p>
-      <w:pPr>
-        <w:pStyle w:val="KeinLeerraum"/>
-        <w:rPr>
-          <w:lang w:val="en-US"/>
-        </w:rPr>
-      </w:pPr>
-    </w:p>
-    <w:p>
-      <w:pPr>
-        <w:pStyle w:val="KeinLeerraum"/>
-        <w:rPr>
-          <w:lang w:val="en-US"/>
-        </w:rPr>
-      </w:pPr>
-      <w:r>
-        <w:rPr>
-          <w:lang w:val="en-US"/>
-        </w:rPr>
-        <w:t>Things a user can do/has</w:t>
-      </w:r>
-      <w:r>
-        <w:rPr>
-          <w:lang w:val="en-US"/>
-        </w:rPr>
-        <w:t>:</w:t>
-      </w:r>
-    </w:p>
-    <w:p>
-      <w:pPr>
-        <w:pStyle w:val="KeinLeerraum"/>
-        <w:numPr>
-          <w:ilvl w:val="0"/>
-          <w:numId w:val="3"/>
-        </w:numPr>
-        <w:rPr>
-          <w:lang w:val="en-US"/>
-        </w:rPr>
-      </w:pPr>
-      <w:r>
-        <w:rPr>
-          <w:lang w:val="en-US"/>
-        </w:rPr>
-        <w:t>Register and logi</w:t>
-      </w:r>
-      <w:r>
-        <w:rPr>
-          <w:lang w:val="en-US"/>
-        </w:rPr>
-        <w:t>n</w:t>
-      </w:r>
-      <w:r>
-        <w:rPr>
-          <w:lang w:val="en-US"/>
-        </w:rPr>
-        <w:br/>
-      </w:r>
-    </w:p>
-    <w:p>
-      <w:pPr>
-        <w:pStyle w:val="KeinLeerraum"/>
-        <w:numPr>
-          <w:ilvl w:val="0"/>
-          <w:numId w:val="3"/>
-        </w:numPr>
-        <w:rPr>
-          <w:lang w:val="en-US"/>
-        </w:rPr>
-      </w:pPr>
-      <w:r>
-        <w:rPr>
-          <w:lang w:val="en-US"/>
-        </w:rPr>
-        <w:t>Edit Profile</w:t>
-      </w:r>
-      <w:r>
-        <w:rPr>
-          <w:lang w:val="en-US"/>
-        </w:rPr>
-        <w:br/>
-      </w:r>
-    </w:p>
-    <w:p>
-      <w:pPr>
-        <w:pStyle w:val="KeinLeerraum"/>
-        <w:numPr>
-          <w:ilvl w:val="0"/>
-          <w:numId w:val="3"/>
-        </w:numPr>
-        <w:rPr>
-          <w:lang w:val="en-US"/>
-        </w:rPr>
-      </w:pPr>
-      <w:r>
-        <w:rPr>
-          <w:lang w:val="en-US"/>
-        </w:rPr>
-        <w:t>S</w:t>
-      </w:r>
-      <w:r>
-        <w:rPr>
-          <w:lang w:val="en-US"/>
-        </w:rPr>
-        <w:t>tats</w:t>
+        <w:t>Tournament</w:t>
+      </w:r>
+      <w:r>
+        <w:rPr>
+          <w:lang w:val="en-US"/>
+        </w:rPr>
+        <w:t xml:space="preserve"> </w:t>
       </w:r>
     </w:p>
     <w:p>
@@ -349,9 +594,80 @@
       </w:pPr>
       <w:r>
         <w:rPr>
-          <w:lang w:val="en-US"/>
-        </w:rPr>
-        <w:t>Returns ELO</w:t>
+          <w:b/>
+          <w:lang w:val="en-US"/>
+        </w:rPr>
+        <w:t xml:space="preserve">If </w:t>
+      </w:r>
+      <w:r>
+        <w:rPr>
+          <w:b/>
+          <w:lang w:val="en-US"/>
+        </w:rPr>
+        <w:t>there</w:t>
+      </w:r>
+      <w:r>
+        <w:rPr>
+          <w:b/>
+          <w:lang w:val="en-US"/>
+        </w:rPr>
+        <w:t xml:space="preserve"> i</w:t>
+      </w:r>
+      <w:r>
+        <w:rPr>
+          <w:b/>
+          <w:lang w:val="en-US"/>
+        </w:rPr>
+        <w:t>s a</w:t>
+      </w:r>
+      <w:r>
+        <w:rPr>
+          <w:b/>
+          <w:lang w:val="en-US"/>
+        </w:rPr>
+        <w:t xml:space="preserve"> tournament</w:t>
+      </w:r>
+      <w:r>
+        <w:rPr>
+          <w:lang w:val="en-US"/>
+        </w:rPr>
+        <w:t xml:space="preserve"> </w:t>
+      </w:r>
+      <w:r>
+        <w:rPr>
+          <w:lang w:val="en-US"/>
+        </w:rPr>
+        <w:sym w:font="Wingdings" w:char="F0E0"/>
+      </w:r>
+      <w:r>
+        <w:rPr>
+          <w:lang w:val="en-US"/>
+        </w:rPr>
+        <w:t xml:space="preserve"> </w:t>
+      </w:r>
+      <w:r>
+        <w:rPr>
+          <w:lang w:val="en-US"/>
+        </w:rPr>
+        <w:t>E</w:t>
+      </w:r>
+      <w:r>
+        <w:rPr>
+          <w:lang w:val="en-US"/>
+        </w:rPr>
+        <w:t>ntries</w:t>
+      </w:r>
+      <w:r>
+        <w:rPr>
+          <w:lang w:val="en-US"/>
+        </w:rPr>
+        <w:t xml:space="preserve"> of the same user</w:t>
+      </w:r>
+      <w:r>
+        <w:rPr>
+          <w:lang w:val="en-US"/>
+        </w:rPr>
+        <w:t xml:space="preserve"> will be summed</w:t>
       </w:r>
     </w:p>
     <w:p>
@@ -369,31 +685,7 @@
         <w:rPr>
           <w:lang w:val="en-US"/>
         </w:rPr>
-        <w:t>Total amount of pushups</w:t>
-      </w:r>
-      <w:r>
-        <w:rPr>
-          <w:lang w:val="en-US"/>
-        </w:rPr>
-        <w:br/>
-      </w:r>
-    </w:p>
-    <w:p>
-      <w:pPr>
-        <w:pStyle w:val="KeinLeerraum"/>
-        <w:numPr>
-          <w:ilvl w:val="0"/>
-          <w:numId w:val="3"/>
-        </w:numPr>
-        <w:rPr>
-          <w:lang w:val="en-US"/>
-        </w:rPr>
-      </w:pPr>
-      <w:r>
-        <w:rPr>
-          <w:lang w:val="en-US"/>
-        </w:rPr>
-        <w:t>Scoreboard</w:t>
+        <w:t>A tournament lasts 2mins</w:t>
       </w:r>
     </w:p>
     <w:p>
@@ -411,357 +703,7 @@
         <w:rPr>
           <w:lang w:val="en-US"/>
         </w:rPr>
-        <w:t>ELO of all users</w:t>
-      </w:r>
-    </w:p>
-    <w:p>
-      <w:pPr>
-        <w:pStyle w:val="KeinLeerraum"/>
-        <w:numPr>
-          <w:ilvl w:val="1"/>
-          <w:numId w:val="3"/>
-        </w:numPr>
-        <w:rPr>
-          <w:lang w:val="en-US"/>
-        </w:rPr>
-      </w:pPr>
-      <w:r>
-        <w:rPr>
-          <w:lang w:val="en-US"/>
-        </w:rPr>
-        <w:t xml:space="preserve">Total </w:t>
-      </w:r>
-      <w:proofErr w:type="gramStart"/>
-      <w:r>
-        <w:rPr>
-          <w:lang w:val="en-US"/>
-        </w:rPr>
-        <w:t>amount</w:t>
-      </w:r>
-      <w:proofErr w:type="gramEnd"/>
-      <w:r>
-        <w:rPr>
-          <w:lang w:val="en-US"/>
-        </w:rPr>
-        <w:t xml:space="preserve"> of reps of all users</w:t>
-      </w:r>
-      <w:r>
-        <w:rPr>
-          <w:lang w:val="en-US"/>
-        </w:rPr>
-        <w:br/>
-      </w:r>
-    </w:p>
-    <w:p>
-      <w:pPr>
-        <w:pStyle w:val="KeinLeerraum"/>
-        <w:numPr>
-          <w:ilvl w:val="0"/>
-          <w:numId w:val="3"/>
-        </w:numPr>
-        <w:rPr>
-          <w:lang w:val="en-US"/>
-        </w:rPr>
-      </w:pPr>
-      <w:r>
-        <w:rPr>
-          <w:lang w:val="en-US"/>
-        </w:rPr>
-        <w:t>History</w:t>
-      </w:r>
-      <w:r>
-        <w:rPr>
-          <w:lang w:val="en-US"/>
-        </w:rPr>
-        <w:t xml:space="preserve"> </w:t>
-      </w:r>
-    </w:p>
-    <w:p>
-      <w:pPr>
-        <w:pStyle w:val="KeinLeerraum"/>
-        <w:numPr>
-          <w:ilvl w:val="1"/>
-          <w:numId w:val="3"/>
-        </w:numPr>
-        <w:rPr>
-          <w:lang w:val="en-US"/>
-        </w:rPr>
-      </w:pPr>
-      <w:r>
-        <w:rPr>
-          <w:lang w:val="en-US"/>
-        </w:rPr>
-        <w:t xml:space="preserve">consists of </w:t>
-      </w:r>
-    </w:p>
-    <w:p>
-      <w:pPr>
-        <w:pStyle w:val="KeinLeerraum"/>
-        <w:numPr>
-          <w:ilvl w:val="2"/>
-          <w:numId w:val="3"/>
-        </w:numPr>
-        <w:rPr>
-          <w:lang w:val="en-US"/>
-        </w:rPr>
-      </w:pPr>
-      <w:r>
-        <w:rPr>
-          <w:lang w:val="en-US"/>
-        </w:rPr>
-        <w:t>(exercise) name?</w:t>
-      </w:r>
-    </w:p>
-    <w:p>
-      <w:pPr>
-        <w:pStyle w:val="KeinLeerraum"/>
-        <w:numPr>
-          <w:ilvl w:val="2"/>
-          <w:numId w:val="3"/>
-        </w:numPr>
-        <w:rPr>
-          <w:lang w:val="en-US"/>
-        </w:rPr>
-      </w:pPr>
-      <w:r>
-        <w:rPr>
-          <w:lang w:val="en-US"/>
-        </w:rPr>
-        <w:t xml:space="preserve">count </w:t>
-      </w:r>
-    </w:p>
-    <w:p>
-      <w:pPr>
-        <w:pStyle w:val="KeinLeerraum"/>
-        <w:numPr>
-          <w:ilvl w:val="2"/>
-          <w:numId w:val="3"/>
-        </w:numPr>
-        <w:rPr>
-          <w:lang w:val="en-US"/>
-        </w:rPr>
-      </w:pPr>
-      <w:r>
-        <w:rPr>
-          <w:lang w:val="en-US"/>
-        </w:rPr>
-        <w:t>duration of exercise</w:t>
-      </w:r>
-    </w:p>
-    <w:p>
-      <w:pPr>
-        <w:pStyle w:val="KeinLeerraum"/>
-        <w:numPr>
-          <w:ilvl w:val="1"/>
-          <w:numId w:val="3"/>
-        </w:numPr>
-        <w:rPr>
-          <w:lang w:val="en-US"/>
-        </w:rPr>
-      </w:pPr>
-      <w:r>
-        <w:rPr>
-          <w:lang w:val="en-US"/>
-        </w:rPr>
-        <w:t>Can have multiple push-up-record-entries, further can be added after training</w:t>
-      </w:r>
-    </w:p>
-    <w:p>
-      <w:pPr>
-        <w:pStyle w:val="KeinLeerraum"/>
-        <w:numPr>
-          <w:ilvl w:val="1"/>
-          <w:numId w:val="3"/>
-        </w:numPr>
-        <w:rPr>
-          <w:lang w:val="en-US"/>
-        </w:rPr>
-      </w:pPr>
-      <w:r>
-        <w:rPr>
-          <w:lang w:val="en-US"/>
-        </w:rPr>
-        <w:t>Each entry starts a tournament</w:t>
-      </w:r>
-    </w:p>
-    <w:p>
-      <w:pPr>
-        <w:pStyle w:val="KeinLeerraum"/>
-        <w:ind w:left="720"/>
-        <w:rPr>
-          <w:lang w:val="en-US"/>
-        </w:rPr>
-      </w:pPr>
-    </w:p>
-    <w:p>
-      <w:pPr>
-        <w:pStyle w:val="KeinLeerraum"/>
-        <w:numPr>
-          <w:ilvl w:val="0"/>
-          <w:numId w:val="3"/>
-        </w:numPr>
-        <w:rPr>
-          <w:lang w:val="en-US"/>
-        </w:rPr>
-      </w:pPr>
-      <w:r>
-        <w:rPr>
-          <w:lang w:val="en-US"/>
-        </w:rPr>
-        <w:t>Tournament</w:t>
-      </w:r>
-      <w:r>
-        <w:rPr>
-          <w:lang w:val="en-US"/>
-        </w:rPr>
-        <w:t xml:space="preserve"> </w:t>
-      </w:r>
-    </w:p>
-    <w:p>
-      <w:pPr>
-        <w:pStyle w:val="KeinLeerraum"/>
-        <w:numPr>
-          <w:ilvl w:val="1"/>
-          <w:numId w:val="3"/>
-        </w:numPr>
-        <w:rPr>
-          <w:lang w:val="en-US"/>
-        </w:rPr>
-      </w:pPr>
-      <w:r>
-        <w:rPr>
-          <w:b/>
-          <w:lang w:val="en-US"/>
-        </w:rPr>
-        <w:t xml:space="preserve">If </w:t>
-      </w:r>
-      <w:r>
-        <w:rPr>
-          <w:b/>
-          <w:lang w:val="en-US"/>
-        </w:rPr>
-        <w:t>there</w:t>
-      </w:r>
-      <w:r>
-        <w:rPr>
-          <w:b/>
-          <w:lang w:val="en-US"/>
-        </w:rPr>
-        <w:t xml:space="preserve"> i</w:t>
-      </w:r>
-      <w:r>
-        <w:rPr>
-          <w:b/>
-          <w:lang w:val="en-US"/>
-        </w:rPr>
-        <w:t>s a</w:t>
-      </w:r>
-      <w:r>
-        <w:rPr>
-          <w:b/>
-          <w:lang w:val="en-US"/>
-        </w:rPr>
-        <w:t xml:space="preserve"> tournament</w:t>
-      </w:r>
-      <w:r>
-        <w:rPr>
-          <w:lang w:val="en-US"/>
-        </w:rPr>
-        <w:t xml:space="preserve"> </w:t>
-      </w:r>
-      <w:r>
-        <w:rPr>
-          <w:lang w:val="en-US"/>
-        </w:rPr>
-        <w:sym w:font="Wingdings" w:char="F0E0"/>
-      </w:r>
-      <w:r>
-        <w:rPr>
-          <w:lang w:val="en-US"/>
-        </w:rPr>
-        <w:t xml:space="preserve"> </w:t>
-      </w:r>
-      <w:r>
-        <w:rPr>
-          <w:lang w:val="en-US"/>
-        </w:rPr>
-        <w:t>E</w:t>
-      </w:r>
-      <w:r>
-        <w:rPr>
-          <w:lang w:val="en-US"/>
-        </w:rPr>
-        <w:t>ntries</w:t>
-      </w:r>
-      <w:r>
-        <w:rPr>
-          <w:lang w:val="en-US"/>
-        </w:rPr>
-        <w:t xml:space="preserve"> of the same user</w:t>
-      </w:r>
-      <w:r>
-        <w:rPr>
-          <w:lang w:val="en-US"/>
-        </w:rPr>
-        <w:t xml:space="preserve"> will be summed</w:t>
-      </w:r>
-    </w:p>
-    <w:p>
-      <w:pPr>
-        <w:pStyle w:val="KeinLeerraum"/>
-        <w:numPr>
-          <w:ilvl w:val="1"/>
-          <w:numId w:val="3"/>
-        </w:numPr>
-        <w:rPr>
-          <w:lang w:val="en-US"/>
-        </w:rPr>
-      </w:pPr>
-      <w:r>
-        <w:rPr>
-          <w:lang w:val="en-US"/>
-        </w:rPr>
-        <w:t>A tournament lasts 2mins</w:t>
-      </w:r>
-    </w:p>
-    <w:p>
-      <w:pPr>
-        <w:pStyle w:val="KeinLeerraum"/>
-        <w:numPr>
-          <w:ilvl w:val="1"/>
-          <w:numId w:val="3"/>
-        </w:numPr>
-        <w:rPr>
-          <w:lang w:val="en-US"/>
-        </w:rPr>
-      </w:pPr>
-      <w:proofErr w:type="gramStart"/>
-      <w:r>
-        <w:rPr>
-          <w:lang w:val="en-US"/>
-        </w:rPr>
-        <w:t>User</w:t>
-      </w:r>
-      <w:proofErr w:type="gramEnd"/>
-      <w:r>
-        <w:rPr>
-          <w:lang w:val="en-US"/>
-        </w:rPr>
-        <w:t xml:space="preserve"> with most </w:t>
-      </w:r>
-      <w:proofErr w:type="spellStart"/>
-      <w:r>
-        <w:rPr>
-          <w:lang w:val="en-US"/>
-        </w:rPr>
-        <w:t>push ups</w:t>
-      </w:r>
-      <w:proofErr w:type="spellEnd"/>
-      <w:r>
-        <w:rPr>
-          <w:lang w:val="en-US"/>
-        </w:rPr>
-        <w:t xml:space="preserve"> in sum wins</w:t>
+        <w:t>User with most push ups in sum wins</w:t>
       </w:r>
     </w:p>
     <w:p>
@@ -1012,35 +954,7 @@
         <w:rPr>
           <w:lang w:val="en-US"/>
         </w:rPr>
-        <w:t>JSON (</w:t>
-      </w:r>
-      <w:proofErr w:type="spellStart"/>
-      <w:r>
-        <w:rPr>
-          <w:lang w:val="en-US"/>
-        </w:rPr>
-        <w:t>nuget</w:t>
-      </w:r>
-      <w:proofErr w:type="spellEnd"/>
-      <w:r>
-        <w:rPr>
-          <w:lang w:val="en-US"/>
-        </w:rPr>
-        <w:t xml:space="preserve"> (JSON.NET) /</w:t>
-      </w:r>
-      <w:proofErr w:type="spellStart"/>
-      <w:r>
-        <w:rPr>
-          <w:lang w:val="en-US"/>
-        </w:rPr>
-        <w:t>mvn</w:t>
-      </w:r>
-      <w:proofErr w:type="spellEnd"/>
-      <w:r>
-        <w:rPr>
-          <w:lang w:val="en-US"/>
-        </w:rPr>
-        <w:t>-packages (Jackson); in and out format)</w:t>
+        <w:t>JSON (nuget (JSON.NET) /mvn-packages (Jackson); in and out format)</w:t>
       </w:r>
     </w:p>
     <w:p>
@@ -1090,19 +1004,11 @@
           <w:lang w:val="en-US"/>
         </w:rPr>
       </w:pPr>
-      <w:proofErr w:type="spellStart"/>
-      <w:r>
-        <w:rPr>
-          <w:lang w:val="en-US"/>
-        </w:rPr>
-        <w:t>NUnit</w:t>
-      </w:r>
-      <w:proofErr w:type="spellEnd"/>
-      <w:r>
-        <w:rPr>
-          <w:lang w:val="en-US"/>
-        </w:rPr>
-        <w:t xml:space="preserve"> / J</w:t>
+      <w:r>
+        <w:rPr>
+          <w:lang w:val="en-US"/>
+        </w:rPr>
+        <w:t>NUnit / J</w:t>
       </w:r>
       <w:r>
         <w:rPr>
@@ -1226,37 +1132,7 @@
         <w:rPr>
           <w:lang w:val="en-US"/>
         </w:rPr>
-        <w:t xml:space="preserve">If </w:t>
-      </w:r>
-      <w:proofErr w:type="gramStart"/>
-      <w:r>
-        <w:rPr>
-          <w:lang w:val="en-US"/>
-        </w:rPr>
-        <w:t>player a</w:t>
-      </w:r>
-      <w:proofErr w:type="gramEnd"/>
-      <w:r>
-        <w:rPr>
-          <w:lang w:val="en-US"/>
-        </w:rPr>
-        <w:t xml:space="preserve"> beats player b </w:t>
-      </w:r>
-      <w:proofErr w:type="spellStart"/>
-      <w:proofErr w:type="gramStart"/>
-      <w:r>
-        <w:rPr>
-          <w:lang w:val="en-US"/>
-        </w:rPr>
-        <w:t>everytime</w:t>
-      </w:r>
-      <w:proofErr w:type="spellEnd"/>
-      <w:proofErr w:type="gramEnd"/>
-      <w:r>
-        <w:rPr>
-          <w:lang w:val="en-US"/>
-        </w:rPr>
-        <w:t xml:space="preserve"> and player b wins that time, he gets extra points</w:t>
+        <w:t>If player a beats player b everytime and player b wins that time, he gets extra points</w:t>
       </w:r>
     </w:p>
     <w:p>
@@ -1414,35 +1290,11 @@
           <w:lang w:val="en-US"/>
         </w:rPr>
       </w:pPr>
-      <w:proofErr w:type="spellStart"/>
-      <w:proofErr w:type="gramStart"/>
-      <w:r>
-        <w:rPr>
-          <w:lang w:val="en-US"/>
-        </w:rPr>
-        <w:t>Cant</w:t>
-      </w:r>
-      <w:proofErr w:type="spellEnd"/>
-      <w:proofErr w:type="gramEnd"/>
-      <w:r>
-        <w:rPr>
-          <w:lang w:val="en-US"/>
-        </w:rPr>
-        <w:t xml:space="preserve"> do 2000 </w:t>
-      </w:r>
-      <w:proofErr w:type="spellStart"/>
-      <w:r>
-        <w:rPr>
-          <w:lang w:val="en-US"/>
-        </w:rPr>
-        <w:t>push ups</w:t>
-      </w:r>
-      <w:proofErr w:type="spellEnd"/>
-      <w:r>
-        <w:rPr>
-          <w:lang w:val="en-US"/>
-        </w:rPr>
-        <w:t xml:space="preserve"> in 1min</w:t>
+      <w:r>
+        <w:rPr>
+          <w:lang w:val="en-US"/>
+        </w:rPr>
+        <w:t>Cant do 2000 push ups in 1min</w:t>
       </w:r>
     </w:p>
     <w:p>
@@ -1471,35 +1323,99 @@
           <w:numId w:val="3"/>
         </w:numPr>
       </w:pPr>
-      <w:proofErr w:type="spellStart"/>
-      <w:r>
-        <w:t>If</w:t>
-      </w:r>
-      <w:proofErr w:type="spellEnd"/>
+      <w:r>
+        <w:t>If someone breaks a record</w:t>
+      </w:r>
+    </w:p>
+    <w:p>
+      <w:pPr>
+        <w:pStyle w:val="Listenabsatz"/>
+        <w:numPr>
+          <w:ilvl w:val="1"/>
+          <w:numId w:val="3"/>
+        </w:numPr>
+      </w:pPr>
+      <w:r>
+        <w:t>Cheaters</w:t>
+      </w:r>
+    </w:p>
+    <w:p>
+      <w:pPr>
+        <w:pStyle w:val="Listenabsatz"/>
+        <w:numPr>
+          <w:ilvl w:val="1"/>
+          <w:numId w:val="3"/>
+        </w:numPr>
+      </w:pPr>
+      <w:r>
+        <w:t>Soemone gets dethroned</w:t>
+      </w:r>
+    </w:p>
+    <w:p>
+      <w:pPr>
+        <w:pStyle w:val="Listenabsatz"/>
+        <w:numPr>
+          <w:ilvl w:val="0"/>
+          <w:numId w:val="3"/>
+        </w:numPr>
+      </w:pPr>
+      <w:r>
+        <w:t>Text-To-Speech?</w:t>
+      </w:r>
+    </w:p>
+    <w:p>
+      <w:pPr>
+        <w:pStyle w:val="Listenabsatz"/>
+        <w:numPr>
+          <w:ilvl w:val="1"/>
+          <w:numId w:val="3"/>
+        </w:numPr>
+      </w:pPr>
+      <w:r>
+        <w:t>Maybe for the comentator</w:t>
+      </w:r>
+    </w:p>
+    <w:p>
+      <w:pPr>
+        <w:pStyle w:val="Listenabsatz"/>
+        <w:numPr>
+          <w:ilvl w:val="1"/>
+          <w:numId w:val="3"/>
+        </w:numPr>
+      </w:pPr>
+      <w:r>
+        <w:t>For</w:t>
+      </w:r>
       <w:r>
         <w:t xml:space="preserve"> </w:t>
       </w:r>
-      <w:proofErr w:type="spellStart"/>
-      <w:r>
-        <w:t>someone</w:t>
-      </w:r>
-      <w:proofErr w:type="spellEnd"/>
-      <w:r>
-        <w:t xml:space="preserve"> </w:t>
-      </w:r>
-      <w:proofErr w:type="spellStart"/>
-      <w:r>
-        <w:t>breaks</w:t>
-      </w:r>
-      <w:proofErr w:type="spellEnd"/>
-      <w:r>
-        <w:t xml:space="preserve"> a </w:t>
-      </w:r>
-      <w:proofErr w:type="spellStart"/>
-      <w:r>
-        <w:t>record</w:t>
-      </w:r>
-      <w:proofErr w:type="spellEnd"/>
+      <w:r>
+        <w:t>the winners motto</w:t>
+      </w:r>
+    </w:p>
+    <w:p>
+      <w:pPr>
+        <w:pStyle w:val="Listenabsatz"/>
+        <w:numPr>
+          <w:ilvl w:val="0"/>
+          <w:numId w:val="3"/>
+        </w:numPr>
+        <w:rPr>
+          <w:lang w:val="en-US"/>
+        </w:rPr>
+      </w:pPr>
+      <w:r>
+        <w:rPr>
+          <w:lang w:val="en-US"/>
+        </w:rPr>
+        <w:t>Make a JSON which has t</w:t>
+      </w:r>
+      <w:r>
+        <w:rPr>
+          <w:lang w:val="en-US"/>
+        </w:rPr>
+        <w:t>hings like:</w:t>
+      </w:r>
     </w:p>
     <w:p>
       <w:pPr>
@@ -1508,9 +1424,15 @@
           <w:ilvl w:val="1"/>
           <w:numId w:val="3"/>
         </w:numPr>
-      </w:pPr>
-      <w:r>
-        <w:t>Cheaters</w:t>
+        <w:rPr>
+          <w:lang w:val="en-US"/>
+        </w:rPr>
+      </w:pPr>
+      <w:r>
+        <w:rPr>
+          <w:lang w:val="en-US"/>
+        </w:rPr>
+        <w:t>Posts</w:t>
       </w:r>
     </w:p>
     <w:p>
@@ -1520,128 +1442,16 @@
           <w:ilvl w:val="1"/>
           <w:numId w:val="3"/>
         </w:numPr>
-      </w:pPr>
-      <w:proofErr w:type="spellStart"/>
-      <w:r>
-        <w:t>Soemone</w:t>
-      </w:r>
-      <w:proofErr w:type="spellEnd"/>
-      <w:r>
-        <w:t xml:space="preserve"> </w:t>
-      </w:r>
-      <w:proofErr w:type="spellStart"/>
-      <w:r>
-        <w:t>gets</w:t>
-      </w:r>
-      <w:proofErr w:type="spellEnd"/>
-      <w:r>
-        <w:t xml:space="preserve"> </w:t>
-      </w:r>
-      <w:proofErr w:type="spellStart"/>
-      <w:r>
-        <w:t>dethroned</w:t>
-      </w:r>
-      <w:proofErr w:type="spellEnd"/>
-    </w:p>
-    <w:p>
-      <w:pPr>
-        <w:pStyle w:val="Listenabsatz"/>
-        <w:numPr>
-          <w:ilvl w:val="0"/>
-          <w:numId w:val="3"/>
-        </w:numPr>
-      </w:pPr>
-      <w:r>
-        <w:t>Text-</w:t>
-      </w:r>
-      <w:proofErr w:type="spellStart"/>
-      <w:r>
-        <w:t>To</w:t>
-      </w:r>
-      <w:proofErr w:type="spellEnd"/>
-      <w:r>
-        <w:t>-Speech?</w:t>
-      </w:r>
-    </w:p>
-    <w:p>
-      <w:pPr>
-        <w:pStyle w:val="Listenabsatz"/>
-        <w:numPr>
-          <w:ilvl w:val="1"/>
-          <w:numId w:val="3"/>
-        </w:numPr>
-      </w:pPr>
-      <w:r>
-        <w:t xml:space="preserve">Maybe </w:t>
-      </w:r>
-      <w:proofErr w:type="spellStart"/>
-      <w:r>
-        <w:t>for</w:t>
-      </w:r>
-      <w:proofErr w:type="spellEnd"/>
-      <w:r>
-        <w:t xml:space="preserve"> </w:t>
-      </w:r>
-      <w:proofErr w:type="spellStart"/>
-      <w:r>
-        <w:t>the</w:t>
-      </w:r>
-      <w:proofErr w:type="spellEnd"/>
-      <w:r>
-        <w:t xml:space="preserve"> </w:t>
-      </w:r>
-      <w:proofErr w:type="spellStart"/>
-      <w:r>
-        <w:t>comentator</w:t>
-      </w:r>
-      <w:proofErr w:type="spellEnd"/>
-    </w:p>
-    <w:p>
-      <w:pPr>
-        <w:pStyle w:val="Listenabsatz"/>
-        <w:numPr>
-          <w:ilvl w:val="1"/>
-          <w:numId w:val="3"/>
-        </w:numPr>
-      </w:pPr>
-      <w:proofErr w:type="spellStart"/>
-      <w:r>
-        <w:t>For</w:t>
-      </w:r>
-      <w:proofErr w:type="spellEnd"/>
-      <w:r>
-        <w:t xml:space="preserve"> </w:t>
-      </w:r>
-      <w:proofErr w:type="spellStart"/>
-      <w:r>
-        <w:t>the</w:t>
-      </w:r>
-      <w:proofErr w:type="spellEnd"/>
-      <w:r>
-        <w:t xml:space="preserve"> </w:t>
-      </w:r>
-      <w:proofErr w:type="spellStart"/>
-      <w:r>
-        <w:t>winners</w:t>
-      </w:r>
-      <w:proofErr w:type="spellEnd"/>
-      <w:r>
-        <w:t xml:space="preserve"> </w:t>
-      </w:r>
-      <w:proofErr w:type="spellStart"/>
-      <w:r>
-        <w:t>motto</w:t>
-      </w:r>
-      <w:proofErr w:type="spellEnd"/>
-    </w:p>
-    <w:p>
-      <w:pPr>
-        <w:pStyle w:val="Listenabsatz"/>
-        <w:numPr>
-          <w:ilvl w:val="0"/>
-          <w:numId w:val="3"/>
-        </w:numPr>
-      </w:pPr>
+        <w:rPr>
+          <w:lang w:val="en-US"/>
+        </w:rPr>
+      </w:pPr>
+      <w:r>
+        <w:rPr>
+          <w:lang w:val="en-US"/>
+        </w:rPr>
+        <w:t>A variable that enables or deletes debugging logs for cleaner output</w:t>
+      </w:r>
     </w:p>
     <w:sectPr>
       <w:pgSz w:w="11906" w:h="16838"/>

</xml_diff>

<commit_message>
Finished the View Stats function and started improving the structure of the entire application.
</commit_message>
<xml_diff>
--- a/Documents/Notes/notes.docx
+++ b/Documents/Notes/notes.docx
@@ -1021,6 +1021,74 @@
           <w:lang w:val="en-US"/>
         </w:rPr>
         <w:t>nit</w:t>
+      </w:r>
+    </w:p>
+    <w:p>
+      <w:pPr>
+        <w:rPr>
+          <w:lang w:val="en-US"/>
+        </w:rPr>
+      </w:pPr>
+    </w:p>
+    <w:p>
+      <w:pPr>
+        <w:rPr>
+          <w:lang w:val="en-US"/>
+        </w:rPr>
+      </w:pPr>
+      <w:r>
+        <w:rPr>
+          <w:lang w:val="en-US"/>
+        </w:rPr>
+        <w:t>Idea</w:t>
+      </w:r>
+    </w:p>
+    <w:p>
+      <w:pPr>
+        <w:pStyle w:val="Listenabsatz"/>
+        <w:numPr>
+          <w:ilvl w:val="0"/>
+          <w:numId w:val="4"/>
+        </w:numPr>
+        <w:rPr>
+          <w:lang w:val="en-US"/>
+        </w:rPr>
+      </w:pPr>
+      <w:r>
+        <w:rPr>
+          <w:lang w:val="en-US"/>
+        </w:rPr>
+        <w:t>Maybe create a new controller and service for stats</w:t>
+      </w:r>
+      <w:r>
+        <w:rPr>
+          <w:lang w:val="en-US"/>
+        </w:rPr>
+        <w:t>, tournament</w:t>
+      </w:r>
+      <w:r>
+        <w:rPr>
+          <w:lang w:val="en-US"/>
+        </w:rPr>
+        <w:t xml:space="preserve"> and score? Since </w:t>
+      </w:r>
+      <w:r>
+        <w:rPr>
+          <w:lang w:val="en-US"/>
+        </w:rPr>
+        <w:t>these</w:t>
+      </w:r>
+      <w:r>
+        <w:rPr>
+          <w:lang w:val="en-US"/>
+        </w:rPr>
+        <w:t xml:space="preserve">  need values from both</w:t>
+      </w:r>
+      <w:r>
+        <w:rPr>
+          <w:lang w:val="en-US"/>
+        </w:rPr>
+        <w:t xml:space="preserve"> tables</w:t>
       </w:r>
     </w:p>
     <w:p>
@@ -1466,6 +1534,118 @@
 <file path=word/numbering.xml><?xml version="1.0" encoding="utf-8"?>
 <w:numbering xmlns:wpc="http://schemas.microsoft.com/office/word/2010/wordprocessingCanvas" xmlns:cx="http://schemas.microsoft.com/office/drawing/2014/chartex" xmlns:cx1="http://schemas.microsoft.com/office/drawing/2015/9/8/chartex" xmlns:cx2="http://schemas.microsoft.com/office/drawing/2015/10/21/chartex" xmlns:cx3="http://schemas.microsoft.com/office/drawing/2016/5/9/chartex" xmlns:cx4="http://schemas.microsoft.com/office/drawing/2016/5/10/chartex" xmlns:cx5="http://schemas.microsoft.com/office/drawing/2016/5/11/chartex" xmlns:cx6="http://schemas.microsoft.com/office/drawing/2016/5/12/chartex" xmlns:cx7="http://schemas.microsoft.com/office/drawing/2016/5/13/chartex" xmlns:cx8="http://schemas.microsoft.com/office/drawing/2016/5/14/chartex" xmlns:mc="http://schemas.openxmlformats.org/markup-compatibility/2006" xmlns:aink="http://schemas.microsoft.com/office/drawing/2016/ink" xmlns:am3d="http://schemas.microsoft.com/office/drawing/2017/model3d" xmlns:o="urn:schemas-microsoft-com:office:office" xmlns:oel="http://schemas.microsoft.com/office/2019/extlst" xmlns:r="http://schemas.openxmlformats.org/officeDocument/2006/relationships" xmlns:m="http://schemas.openxmlformats.org/officeDocument/2006/math" xmlns:v="urn:schemas-microsoft-com:vml" xmlns:wp14="http://schemas.microsoft.com/office/word/2010/wordprocessingDrawing" xmlns:wp="http://schemas.openxmlformats.org/drawingml/2006/wordprocessingDrawing" xmlns:w10="urn:schemas-microsoft-com:office:word" xmlns:w="http://schemas.openxmlformats.org/wordprocessingml/2006/main" xmlns:w14="http://schemas.microsoft.com/office/word/2010/wordml" xmlns:w15="http://schemas.microsoft.com/office/word/2012/wordml" xmlns:w16cex="http://schemas.microsoft.com/office/word/2018/wordml/cex" xmlns:w16cid="http://schemas.microsoft.com/office/word/2016/wordml/cid" xmlns:w16="http://schemas.microsoft.com/office/word/2018/wordml" xmlns:w16du="http://schemas.microsoft.com/office/word/2023/wordml/word16du" xmlns:w16sdtdh="http://schemas.microsoft.com/office/word/2020/wordml/sdtdatahash" xmlns:w16sdtfl="http://schemas.microsoft.com/office/word/2024/wordml/sdtformatlock" xmlns:w16se="http://schemas.microsoft.com/office/word/2015/wordml/symex" xmlns:wpg="http://schemas.microsoft.com/office/word/2010/wordprocessingGroup" xmlns:wpi="http://schemas.microsoft.com/office/word/2010/wordprocessingInk" xmlns:wne="http://schemas.microsoft.com/office/word/2006/wordml" xmlns:wps="http://schemas.microsoft.com/office/word/2010/wordprocessingShape" mc:Ignorable="w14 w15 w16se w16cid w16 w16cex w16sdtdh w16sdtfl w16du wp14">
   <w:abstractNum w:abstractNumId="0" w15:restartNumberingAfterBreak="0">
+    <w:nsid w:val="22F82CED"/>
+    <w:multiLevelType w:val="hybridMultilevel"/>
+    <w:tmpl w:val="739CA9B4"/>
+    <w:lvl w:ilvl="0" w:tplc="D75CA272">
+      <w:numFmt w:val="bullet"/>
+      <w:lvlText w:val=""/>
+      <w:lvlJc w:val="left"/>
+      <w:pPr>
+        <w:ind w:left="720" w:hanging="360"/>
+      </w:pPr>
+      <w:rPr>
+        <w:rFonts w:ascii="Wingdings" w:eastAsiaTheme="minorHAnsi" w:hAnsi="Wingdings" w:cstheme="minorBidi" w:hint="default"/>
+      </w:rPr>
+    </w:lvl>
+    <w:lvl w:ilvl="1" w:tplc="04070003" w:tentative="1">
+      <w:start w:val="1"/>
+      <w:numFmt w:val="bullet"/>
+      <w:lvlText w:val="o"/>
+      <w:lvlJc w:val="left"/>
+      <w:pPr>
+        <w:ind w:left="1440" w:hanging="360"/>
+      </w:pPr>
+      <w:rPr>
+        <w:rFonts w:ascii="Courier New" w:hAnsi="Courier New" w:cs="Courier New" w:hint="default"/>
+      </w:rPr>
+    </w:lvl>
+    <w:lvl w:ilvl="2" w:tplc="04070005" w:tentative="1">
+      <w:start w:val="1"/>
+      <w:numFmt w:val="bullet"/>
+      <w:lvlText w:val=""/>
+      <w:lvlJc w:val="left"/>
+      <w:pPr>
+        <w:ind w:left="2160" w:hanging="360"/>
+      </w:pPr>
+      <w:rPr>
+        <w:rFonts w:ascii="Wingdings" w:hAnsi="Wingdings" w:hint="default"/>
+      </w:rPr>
+    </w:lvl>
+    <w:lvl w:ilvl="3" w:tplc="04070001" w:tentative="1">
+      <w:start w:val="1"/>
+      <w:numFmt w:val="bullet"/>
+      <w:lvlText w:val=""/>
+      <w:lvlJc w:val="left"/>
+      <w:pPr>
+        <w:ind w:left="2880" w:hanging="360"/>
+      </w:pPr>
+      <w:rPr>
+        <w:rFonts w:ascii="Symbol" w:hAnsi="Symbol" w:hint="default"/>
+      </w:rPr>
+    </w:lvl>
+    <w:lvl w:ilvl="4" w:tplc="04070003" w:tentative="1">
+      <w:start w:val="1"/>
+      <w:numFmt w:val="bullet"/>
+      <w:lvlText w:val="o"/>
+      <w:lvlJc w:val="left"/>
+      <w:pPr>
+        <w:ind w:left="3600" w:hanging="360"/>
+      </w:pPr>
+      <w:rPr>
+        <w:rFonts w:ascii="Courier New" w:hAnsi="Courier New" w:cs="Courier New" w:hint="default"/>
+      </w:rPr>
+    </w:lvl>
+    <w:lvl w:ilvl="5" w:tplc="04070005" w:tentative="1">
+      <w:start w:val="1"/>
+      <w:numFmt w:val="bullet"/>
+      <w:lvlText w:val=""/>
+      <w:lvlJc w:val="left"/>
+      <w:pPr>
+        <w:ind w:left="4320" w:hanging="360"/>
+      </w:pPr>
+      <w:rPr>
+        <w:rFonts w:ascii="Wingdings" w:hAnsi="Wingdings" w:hint="default"/>
+      </w:rPr>
+    </w:lvl>
+    <w:lvl w:ilvl="6" w:tplc="04070001" w:tentative="1">
+      <w:start w:val="1"/>
+      <w:numFmt w:val="bullet"/>
+      <w:lvlText w:val=""/>
+      <w:lvlJc w:val="left"/>
+      <w:pPr>
+        <w:ind w:left="5040" w:hanging="360"/>
+      </w:pPr>
+      <w:rPr>
+        <w:rFonts w:ascii="Symbol" w:hAnsi="Symbol" w:hint="default"/>
+      </w:rPr>
+    </w:lvl>
+    <w:lvl w:ilvl="7" w:tplc="04070003" w:tentative="1">
+      <w:start w:val="1"/>
+      <w:numFmt w:val="bullet"/>
+      <w:lvlText w:val="o"/>
+      <w:lvlJc w:val="left"/>
+      <w:pPr>
+        <w:ind w:left="5760" w:hanging="360"/>
+      </w:pPr>
+      <w:rPr>
+        <w:rFonts w:ascii="Courier New" w:hAnsi="Courier New" w:cs="Courier New" w:hint="default"/>
+      </w:rPr>
+    </w:lvl>
+    <w:lvl w:ilvl="8" w:tplc="04070005" w:tentative="1">
+      <w:start w:val="1"/>
+      <w:numFmt w:val="bullet"/>
+      <w:lvlText w:val=""/>
+      <w:lvlJc w:val="left"/>
+      <w:pPr>
+        <w:ind w:left="6480" w:hanging="360"/>
+      </w:pPr>
+      <w:rPr>
+        <w:rFonts w:ascii="Wingdings" w:hAnsi="Wingdings" w:hint="default"/>
+      </w:rPr>
+    </w:lvl>
+  </w:abstractNum>
+  <w:abstractNum w:abstractNumId="1" w15:restartNumberingAfterBreak="0">
     <w:nsid w:val="36BA47FF"/>
     <w:multiLevelType w:val="hybridMultilevel"/>
     <w:tmpl w:val="CBF634E4"/>
@@ -1577,7 +1757,7 @@
       </w:rPr>
     </w:lvl>
   </w:abstractNum>
-  <w:abstractNum w:abstractNumId="1" w15:restartNumberingAfterBreak="0">
+  <w:abstractNum w:abstractNumId="2" w15:restartNumberingAfterBreak="0">
     <w:nsid w:val="45B21327"/>
     <w:multiLevelType w:val="hybridMultilevel"/>
     <w:tmpl w:val="FC027BBE"/>
@@ -1689,7 +1869,7 @@
       </w:rPr>
     </w:lvl>
   </w:abstractNum>
-  <w:abstractNum w:abstractNumId="2" w15:restartNumberingAfterBreak="0">
+  <w:abstractNum w:abstractNumId="3" w15:restartNumberingAfterBreak="0">
     <w:nsid w:val="4A2F4024"/>
     <w:multiLevelType w:val="hybridMultilevel"/>
     <w:tmpl w:val="05A29026"/>
@@ -1802,13 +1982,16 @@
     </w:lvl>
   </w:abstractNum>
   <w:num w:numId="1" w16cid:durableId="280260505">
+    <w:abstractNumId w:val="2"/>
+  </w:num>
+  <w:num w:numId="2" w16cid:durableId="699740574">
     <w:abstractNumId w:val="1"/>
   </w:num>
-  <w:num w:numId="2" w16cid:durableId="699740574">
+  <w:num w:numId="3" w16cid:durableId="380785172">
+    <w:abstractNumId w:val="3"/>
+  </w:num>
+  <w:num w:numId="4" w16cid:durableId="782114563">
     <w:abstractNumId w:val="0"/>
-  </w:num>
-  <w:num w:numId="3" w16cid:durableId="380785172">
-    <w:abstractNumId w:val="2"/>
   </w:num>
 </w:numbering>
 </file>

</xml_diff>